<commit_message>
updated the English CV
</commit_message>
<xml_diff>
--- a/docs/assets/A_Sheremet_EN.docx
+++ b/docs/assets/A_Sheremet_EN.docx
@@ -83,23 +83,7 @@
           <w:rFonts w:cs="" w:cstheme="minorBidi"/>
           <w:color w:val="0370AD"/>
         </w:rPr>
-        <w:t xml:space="preserve">Ms. AV (Alesya) </w:t>
-      </w:r>
-      <w:r>
-        <w:rPr>
-          <w:rStyle w:val="A0"/>
-          <w:rFonts w:cs="" w:cstheme="minorBidi"/>
-          <w:color w:val="0370AD"/>
-        </w:rPr>
-        <w:t xml:space="preserve">Valeriyevna </w:t>
-      </w:r>
-      <w:r>
-        <w:rPr>
-          <w:rStyle w:val="A0"/>
-          <w:rFonts w:cs="" w:cstheme="minorBidi"/>
-          <w:color w:val="0370AD"/>
-        </w:rPr>
-        <w:t>Sheremet</w:t>
+        <w:t>Ms. AV (Alesya) Valeriyevna Sheremet</w:t>
       </w:r>
     </w:p>
     <w:p>
@@ -480,7 +464,11 @@
               </w:rPr>
             </w:pPr>
             <w:r>
-              <w:rPr/>
+              <w:rPr>
+                <w:rFonts w:eastAsia="" w:eastAsiaTheme="minorEastAsia"/>
+                <w:color w:val="000000"/>
+                <w:szCs w:val="20"/>
+              </w:rPr>
             </w:r>
           </w:p>
           <w:p>
@@ -725,37 +713,7 @@
                 <w:szCs w:val="20"/>
                 <w:lang w:val="nl-NL" w:eastAsia="nl-NL" w:bidi="ar-SA"/>
               </w:rPr>
-              <w:t>01-0</w:t>
-            </w:r>
-            <w:r>
-              <w:rPr>
-                <w:rFonts w:eastAsia="" w:eastAsiaTheme="minorEastAsia"/>
-                <w:color w:val="000000"/>
-                <w:kern w:val="0"/>
-                <w:szCs w:val="20"/>
-                <w:lang w:val="nl-NL" w:eastAsia="nl-NL" w:bidi="ar-SA"/>
-              </w:rPr>
-              <w:t>2</w:t>
-            </w:r>
-            <w:r>
-              <w:rPr>
-                <w:rFonts w:eastAsia="" w:eastAsiaTheme="minorEastAsia"/>
-                <w:color w:val="000000"/>
-                <w:kern w:val="0"/>
-                <w:szCs w:val="20"/>
-                <w:lang w:val="nl-NL" w:eastAsia="nl-NL" w:bidi="ar-SA"/>
-              </w:rPr>
-              <w:t xml:space="preserve">-2023 – </w:t>
-            </w:r>
-            <w:r>
-              <w:rPr>
-                <w:rFonts w:eastAsia="" w:eastAsiaTheme="minorEastAsia"/>
-                <w:color w:val="000000"/>
-                <w:kern w:val="0"/>
-                <w:szCs w:val="20"/>
-                <w:lang w:val="nl-NL" w:eastAsia="nl-NL" w:bidi="ar-SA"/>
-              </w:rPr>
-              <w:t>01-11-2023</w:t>
+              <w:t>01-02-2023 – 01-11-2023</w:t>
             </w:r>
           </w:p>
           <w:p>
@@ -1008,7 +966,12 @@
               </w:rPr>
             </w:pPr>
             <w:r>
-              <w:rPr/>
+              <w:rPr>
+                <w:rFonts w:eastAsia="" w:eastAsiaTheme="minorEastAsia"/>
+                <w:b/>
+                <w:color w:val="000000"/>
+                <w:szCs w:val="20"/>
+              </w:rPr>
             </w:r>
           </w:p>
           <w:p>
@@ -2504,7 +2467,7 @@
       <mc:AlternateContent>
         <mc:Choice Requires="wpg">
           <w:drawing>
-            <wp:anchor behindDoc="0" distT="635" distB="635" distL="115570" distR="109855" simplePos="0" locked="0" layoutInCell="0" allowOverlap="1" relativeHeight="2" wp14:anchorId="1C4845BB">
+            <wp:anchor behindDoc="1" distT="635" distB="635" distL="115570" distR="109855" simplePos="0" locked="0" layoutInCell="0" allowOverlap="1" relativeHeight="2" wp14:anchorId="1C4845BB">
               <wp:simplePos x="0" y="0"/>
               <wp:positionH relativeFrom="page">
                 <wp:posOffset>0</wp:posOffset>
@@ -2532,16 +2495,16 @@
                       <wps:cNvSpPr/>
                       <wps:spPr>
                         <a:xfrm>
-                          <a:off x="1448280" y="59040"/>
-                          <a:ext cx="707400" cy="1378080"/>
+                          <a:off x="1449000" y="59040"/>
+                          <a:ext cx="706680" cy="1378080"/>
                         </a:xfrm>
                         <a:custGeom>
                           <a:avLst/>
                           <a:gdLst>
-                            <a:gd name="textAreaLeft" fmla="*/ 0 w 401040"/>
-                            <a:gd name="textAreaRight" fmla="*/ 403920 w 401040"/>
+                            <a:gd name="textAreaLeft" fmla="*/ 0 w 400680"/>
+                            <a:gd name="textAreaRight" fmla="*/ 403920 w 400680"/>
                             <a:gd name="textAreaTop" fmla="*/ 0 h 781200"/>
-                            <a:gd name="textAreaBottom" fmla="*/ 784080 h 781200"/>
+                            <a:gd name="textAreaBottom" fmla="*/ 784440 h 781200"/>
                           </a:gdLst>
                           <a:ahLst/>
                           <a:rect l="textAreaLeft" t="textAreaTop" r="textAreaRight" b="textAreaBottom"/>
@@ -2601,16 +2564,16 @@
                       <wps:cNvSpPr/>
                       <wps:spPr>
                         <a:xfrm>
-                          <a:off x="1639440" y="0"/>
-                          <a:ext cx="515520" cy="1437120"/>
+                          <a:off x="1640160" y="0"/>
+                          <a:ext cx="515160" cy="1437120"/>
                         </a:xfrm>
                         <a:custGeom>
                           <a:avLst/>
                           <a:gdLst>
-                            <a:gd name="textAreaLeft" fmla="*/ 0 w 292320"/>
-                            <a:gd name="textAreaRight" fmla="*/ 295200 w 292320"/>
+                            <a:gd name="textAreaLeft" fmla="*/ 0 w 291960"/>
+                            <a:gd name="textAreaRight" fmla="*/ 295200 w 291960"/>
                             <a:gd name="textAreaTop" fmla="*/ 0 h 814680"/>
-                            <a:gd name="textAreaBottom" fmla="*/ 817560 h 814680"/>
+                            <a:gd name="textAreaBottom" fmla="*/ 817920 h 814680"/>
                           </a:gdLst>
                           <a:ahLst/>
                           <a:rect l="textAreaLeft" t="textAreaTop" r="textAreaRight" b="textAreaBottom"/>
@@ -2664,16 +2627,16 @@
                       <wps:cNvSpPr/>
                       <wps:spPr>
                         <a:xfrm>
-                          <a:off x="1197720" y="1089000"/>
-                          <a:ext cx="150480" cy="122040"/>
+                          <a:off x="1198080" y="1089720"/>
+                          <a:ext cx="149760" cy="121320"/>
                         </a:xfrm>
                         <a:custGeom>
                           <a:avLst/>
                           <a:gdLst>
-                            <a:gd name="textAreaLeft" fmla="*/ 0 w 85320"/>
-                            <a:gd name="textAreaRight" fmla="*/ 88200 w 85320"/>
-                            <a:gd name="textAreaTop" fmla="*/ 0 h 69120"/>
-                            <a:gd name="textAreaBottom" fmla="*/ 72000 h 69120"/>
+                            <a:gd name="textAreaLeft" fmla="*/ 0 w 84960"/>
+                            <a:gd name="textAreaRight" fmla="*/ 88200 w 84960"/>
+                            <a:gd name="textAreaTop" fmla="*/ 0 h 68760"/>
+                            <a:gd name="textAreaBottom" fmla="*/ 72000 h 68760"/>
                           </a:gdLst>
                           <a:ahLst/>
                           <a:rect l="textAreaLeft" t="textAreaTop" r="textAreaRight" b="textAreaBottom"/>
@@ -2745,16 +2708,16 @@
                       <wps:cNvSpPr/>
                       <wps:spPr>
                         <a:xfrm>
-                          <a:off x="397440" y="1198080"/>
-                          <a:ext cx="40680" cy="94680"/>
+                          <a:off x="397440" y="1198800"/>
+                          <a:ext cx="39960" cy="93960"/>
                         </a:xfrm>
                         <a:custGeom>
                           <a:avLst/>
                           <a:gdLst>
-                            <a:gd name="textAreaLeft" fmla="*/ 0 w 23040"/>
-                            <a:gd name="textAreaRight" fmla="*/ 25920 w 23040"/>
-                            <a:gd name="textAreaTop" fmla="*/ 0 h 53640"/>
-                            <a:gd name="textAreaBottom" fmla="*/ 56520 h 53640"/>
+                            <a:gd name="textAreaLeft" fmla="*/ 0 w 22680"/>
+                            <a:gd name="textAreaRight" fmla="*/ 25920 w 22680"/>
+                            <a:gd name="textAreaTop" fmla="*/ 0 h 53280"/>
+                            <a:gd name="textAreaBottom" fmla="*/ 56520 h 53280"/>
                           </a:gdLst>
                           <a:ahLst/>
                           <a:rect l="textAreaLeft" t="textAreaTop" r="textAreaRight" b="textAreaBottom"/>
@@ -2824,16 +2787,16 @@
                       <wps:cNvSpPr/>
                       <wps:spPr>
                         <a:xfrm>
-                          <a:off x="0" y="1001520"/>
-                          <a:ext cx="438120" cy="281160"/>
+                          <a:off x="0" y="1001880"/>
+                          <a:ext cx="437400" cy="280800"/>
                         </a:xfrm>
                         <a:custGeom>
                           <a:avLst/>
                           <a:gdLst>
-                            <a:gd name="textAreaLeft" fmla="*/ 0 w 248400"/>
-                            <a:gd name="textAreaRight" fmla="*/ 251280 w 248400"/>
-                            <a:gd name="textAreaTop" fmla="*/ 0 h 159480"/>
-                            <a:gd name="textAreaBottom" fmla="*/ 162360 h 159480"/>
+                            <a:gd name="textAreaLeft" fmla="*/ 0 w 248040"/>
+                            <a:gd name="textAreaRight" fmla="*/ 251280 w 248040"/>
+                            <a:gd name="textAreaTop" fmla="*/ 0 h 159120"/>
+                            <a:gd name="textAreaBottom" fmla="*/ 162360 h 159120"/>
                           </a:gdLst>
                           <a:ahLst/>
                           <a:rect l="textAreaLeft" t="textAreaTop" r="textAreaRight" b="textAreaBottom"/>
@@ -3103,16 +3066,16 @@
                       <wps:cNvSpPr/>
                       <wps:spPr>
                         <a:xfrm>
-                          <a:off x="443160" y="1070640"/>
-                          <a:ext cx="104760" cy="219240"/>
+                          <a:off x="443160" y="1071360"/>
+                          <a:ext cx="104040" cy="218520"/>
                         </a:xfrm>
                         <a:custGeom>
                           <a:avLst/>
                           <a:gdLst>
-                            <a:gd name="textAreaLeft" fmla="*/ 0 w 59400"/>
-                            <a:gd name="textAreaRight" fmla="*/ 62280 w 59400"/>
-                            <a:gd name="textAreaTop" fmla="*/ 0 h 124200"/>
-                            <a:gd name="textAreaBottom" fmla="*/ 127080 h 124200"/>
+                            <a:gd name="textAreaLeft" fmla="*/ 0 w 59040"/>
+                            <a:gd name="textAreaRight" fmla="*/ 62280 w 59040"/>
+                            <a:gd name="textAreaTop" fmla="*/ 0 h 123840"/>
+                            <a:gd name="textAreaBottom" fmla="*/ 127080 h 123840"/>
                           </a:gdLst>
                           <a:ahLst/>
                           <a:rect l="textAreaLeft" t="textAreaTop" r="textAreaRight" b="textAreaBottom"/>
@@ -3263,16 +3226,16 @@
                       <wps:cNvSpPr/>
                       <wps:spPr>
                         <a:xfrm>
-                          <a:off x="443160" y="1065600"/>
-                          <a:ext cx="39240" cy="21600"/>
+                          <a:off x="443160" y="1066320"/>
+                          <a:ext cx="38880" cy="20880"/>
                         </a:xfrm>
                         <a:custGeom>
                           <a:avLst/>
                           <a:gdLst>
-                            <a:gd name="textAreaLeft" fmla="*/ 0 w 22320"/>
-                            <a:gd name="textAreaRight" fmla="*/ 25200 w 22320"/>
-                            <a:gd name="textAreaTop" fmla="*/ 0 h 12240"/>
-                            <a:gd name="textAreaBottom" fmla="*/ 15120 h 12240"/>
+                            <a:gd name="textAreaLeft" fmla="*/ 0 w 21960"/>
+                            <a:gd name="textAreaRight" fmla="*/ 25200 w 21960"/>
+                            <a:gd name="textAreaTop" fmla="*/ 0 h 11880"/>
+                            <a:gd name="textAreaBottom" fmla="*/ 15120 h 11880"/>
                           </a:gdLst>
                           <a:ahLst/>
                           <a:rect l="textAreaLeft" t="textAreaTop" r="textAreaRight" b="textAreaBottom"/>
@@ -3328,16 +3291,16 @@
                       <wps:cNvSpPr/>
                       <wps:spPr>
                         <a:xfrm>
-                          <a:off x="552960" y="1069200"/>
-                          <a:ext cx="34920" cy="89640"/>
+                          <a:off x="552960" y="1069920"/>
+                          <a:ext cx="34200" cy="88920"/>
                         </a:xfrm>
                         <a:custGeom>
                           <a:avLst/>
                           <a:gdLst>
-                            <a:gd name="textAreaLeft" fmla="*/ 0 w 19800"/>
-                            <a:gd name="textAreaRight" fmla="*/ 22680 w 19800"/>
-                            <a:gd name="textAreaTop" fmla="*/ 0 h 50760"/>
-                            <a:gd name="textAreaBottom" fmla="*/ 53640 h 50760"/>
+                            <a:gd name="textAreaLeft" fmla="*/ 0 w 19440"/>
+                            <a:gd name="textAreaRight" fmla="*/ 22680 w 19440"/>
+                            <a:gd name="textAreaTop" fmla="*/ 0 h 50400"/>
+                            <a:gd name="textAreaBottom" fmla="*/ 53640 h 50400"/>
                           </a:gdLst>
                           <a:ahLst/>
                           <a:rect l="textAreaLeft" t="textAreaTop" r="textAreaRight" b="textAreaBottom"/>
@@ -3407,16 +3370,16 @@
                       <wps:cNvSpPr/>
                       <wps:spPr>
                         <a:xfrm>
-                          <a:off x="552960" y="1058400"/>
-                          <a:ext cx="542880" cy="143640"/>
+                          <a:off x="552960" y="1059120"/>
+                          <a:ext cx="542880" cy="142920"/>
                         </a:xfrm>
                         <a:custGeom>
                           <a:avLst/>
                           <a:gdLst>
                             <a:gd name="textAreaLeft" fmla="*/ 0 w 307800"/>
-                            <a:gd name="textAreaRight" fmla="*/ 310680 w 307800"/>
-                            <a:gd name="textAreaTop" fmla="*/ 0 h 81360"/>
-                            <a:gd name="textAreaBottom" fmla="*/ 84240 h 81360"/>
+                            <a:gd name="textAreaRight" fmla="*/ 311040 w 307800"/>
+                            <a:gd name="textAreaTop" fmla="*/ 0 h 81000"/>
+                            <a:gd name="textAreaBottom" fmla="*/ 84240 h 81000"/>
                           </a:gdLst>
                           <a:ahLst/>
                           <a:rect l="textAreaLeft" t="textAreaTop" r="textAreaRight" b="textAreaBottom"/>
@@ -3642,16 +3605,16 @@
                       <wps:cNvSpPr/>
                       <wps:spPr>
                         <a:xfrm>
-                          <a:off x="826920" y="1015920"/>
-                          <a:ext cx="25560" cy="27360"/>
+                          <a:off x="826920" y="1016640"/>
+                          <a:ext cx="24840" cy="26640"/>
                         </a:xfrm>
                         <a:custGeom>
                           <a:avLst/>
                           <a:gdLst>
-                            <a:gd name="textAreaLeft" fmla="*/ 0 w 14400"/>
-                            <a:gd name="textAreaRight" fmla="*/ 17280 w 14400"/>
-                            <a:gd name="textAreaTop" fmla="*/ 0 h 15480"/>
-                            <a:gd name="textAreaBottom" fmla="*/ 18360 h 15480"/>
+                            <a:gd name="textAreaLeft" fmla="*/ 0 w 14040"/>
+                            <a:gd name="textAreaRight" fmla="*/ 17280 w 14040"/>
+                            <a:gd name="textAreaTop" fmla="*/ 0 h 15120"/>
+                            <a:gd name="textAreaBottom" fmla="*/ 18360 h 15120"/>
                           </a:gdLst>
                           <a:ahLst/>
                           <a:rect l="textAreaLeft" t="textAreaTop" r="textAreaRight" b="textAreaBottom"/>
@@ -3703,16 +3666,16 @@
                       <wps:cNvSpPr/>
                       <wps:spPr>
                         <a:xfrm>
-                          <a:off x="1042560" y="1022400"/>
-                          <a:ext cx="23400" cy="25920"/>
+                          <a:off x="1042560" y="1023120"/>
+                          <a:ext cx="23040" cy="25560"/>
                         </a:xfrm>
                         <a:custGeom>
                           <a:avLst/>
                           <a:gdLst>
-                            <a:gd name="textAreaLeft" fmla="*/ 0 w 13320"/>
-                            <a:gd name="textAreaRight" fmla="*/ 16200 w 13320"/>
-                            <a:gd name="textAreaTop" fmla="*/ 0 h 14760"/>
-                            <a:gd name="textAreaBottom" fmla="*/ 17640 h 14760"/>
+                            <a:gd name="textAreaLeft" fmla="*/ 0 w 12960"/>
+                            <a:gd name="textAreaRight" fmla="*/ 16200 w 12960"/>
+                            <a:gd name="textAreaTop" fmla="*/ 0 h 14400"/>
+                            <a:gd name="textAreaBottom" fmla="*/ 17640 h 14400"/>
                           </a:gdLst>
                           <a:ahLst/>
                           <a:rect l="textAreaLeft" t="textAreaTop" r="textAreaRight" b="textAreaBottom"/>
@@ -3764,16 +3727,16 @@
                       <wps:cNvSpPr/>
                       <wps:spPr>
                         <a:xfrm>
-                          <a:off x="1116360" y="997560"/>
-                          <a:ext cx="231120" cy="195480"/>
+                          <a:off x="1117080" y="998280"/>
+                          <a:ext cx="230400" cy="195120"/>
                         </a:xfrm>
                         <a:custGeom>
                           <a:avLst/>
                           <a:gdLst>
-                            <a:gd name="textAreaLeft" fmla="*/ 0 w 131040"/>
-                            <a:gd name="textAreaRight" fmla="*/ 133920 w 131040"/>
-                            <a:gd name="textAreaTop" fmla="*/ 0 h 110880"/>
-                            <a:gd name="textAreaBottom" fmla="*/ 113760 h 110880"/>
+                            <a:gd name="textAreaLeft" fmla="*/ 0 w 130680"/>
+                            <a:gd name="textAreaRight" fmla="*/ 133920 w 130680"/>
+                            <a:gd name="textAreaTop" fmla="*/ 0 h 110520"/>
+                            <a:gd name="textAreaBottom" fmla="*/ 113760 h 110520"/>
                           </a:gdLst>
                           <a:ahLst/>
                           <a:rect l="textAreaLeft" t="textAreaTop" r="textAreaRight" b="textAreaBottom"/>
@@ -4009,7 +3972,25 @@
         <w:sz w:val="22"/>
         <w:lang w:val="en-US" w:eastAsia="en-US"/>
       </w:rPr>
-      <w:t>Alesya Sheremet</w:t>
+      <w:t xml:space="preserve">Alesya </w:t>
+    </w:r>
+    <w:r>
+      <w:rPr>
+        <w:rFonts w:eastAsia="Calibri" w:cs="Calibri" w:ascii="Calibri" w:hAnsi="Calibri"/>
+        <w:color w:val="0370AD"/>
+        <w:sz w:val="22"/>
+        <w:lang w:val="en-US" w:eastAsia="en-US"/>
+      </w:rPr>
+      <w:t xml:space="preserve">Valeriyevna </w:t>
+    </w:r>
+    <w:r>
+      <w:rPr>
+        <w:rFonts w:eastAsia="Calibri" w:cs="Calibri" w:ascii="Calibri" w:hAnsi="Calibri"/>
+        <w:color w:val="0370AD"/>
+        <w:sz w:val="22"/>
+        <w:lang w:val="en-US" w:eastAsia="en-US"/>
+      </w:rPr>
+      <w:t>Sheremet</w:t>
       <w:tab/>
       <w:tab/>
       <w:tab/>
@@ -4119,7 +4100,25 @@
         <w:sz w:val="22"/>
         <w:lang w:eastAsia="en-US"/>
       </w:rPr>
-      <w:t>Alesya Sheremet</w:t>
+      <w:t xml:space="preserve">Alesya </w:t>
+    </w:r>
+    <w:r>
+      <w:rPr>
+        <w:rFonts w:eastAsia="Calibri" w:cs="Calibri" w:ascii="Calibri" w:hAnsi="Calibri"/>
+        <w:color w:val="0370AD"/>
+        <w:sz w:val="22"/>
+        <w:lang w:eastAsia="en-US"/>
+      </w:rPr>
+      <w:t xml:space="preserve">Valeriyevna </w:t>
+    </w:r>
+    <w:r>
+      <w:rPr>
+        <w:rFonts w:eastAsia="Calibri" w:cs="Calibri" w:ascii="Calibri" w:hAnsi="Calibri"/>
+        <w:color w:val="0370AD"/>
+        <w:sz w:val="22"/>
+        <w:lang w:eastAsia="en-US"/>
+      </w:rPr>
+      <w:t>Sheremet</w:t>
       <w:tab/>
       <w:tab/>
       <w:tab/>

</xml_diff>